<commit_message>
Informationen für Autoren: Fettsatz entfernt; neues Buchvorschlagsformular
</commit_message>
<xml_diff>
--- a/static/medien/Buchvorschlag_fuer_arthistoricum.docx
+++ b/static/medien/Buchvorschlag_fuer_arthistoricum.docx
@@ -1,35 +1,29 @@
 
 <file path=word/document.xml><?xml version="1.0" encoding="utf-8"?>
-<w:document xmlns:wpc="http://schemas.microsoft.com/office/word/2010/wordprocessingCanvas" xmlns:mc="http://schemas.openxmlformats.org/markup-compatibility/2006" xmlns:o="urn:schemas-microsoft-com:office:office" xmlns:r="http://schemas.openxmlformats.org/officeDocument/2006/relationships" xmlns:m="http://schemas.openxmlformats.org/officeDocument/2006/math" xmlns:v="urn:schemas-microsoft-com:vml" xmlns:wp14="http://schemas.microsoft.com/office/word/2010/wordprocessingDrawing" xmlns:wp="http://schemas.openxmlformats.org/drawingml/2006/wordprocessingDrawing" xmlns:w10="urn:schemas-microsoft-com:office:word" xmlns:w="http://schemas.openxmlformats.org/wordprocessingml/2006/main" xmlns:w14="http://schemas.microsoft.com/office/word/2010/wordml" xmlns:w15="http://schemas.microsoft.com/office/word/2012/wordml" xmlns:wpg="http://schemas.microsoft.com/office/word/2010/wordprocessingGroup" xmlns:wpi="http://schemas.microsoft.com/office/word/2010/wordprocessingInk" xmlns:wne="http://schemas.microsoft.com/office/word/2006/wordml" xmlns:wps="http://schemas.microsoft.com/office/word/2010/wordprocessingShape" mc:Ignorable="w14 w15 wp14">
+<w:document xmlns:wpc="http://schemas.microsoft.com/office/word/2010/wordprocessingCanvas" xmlns:cx="http://schemas.microsoft.com/office/drawing/2014/chartex" xmlns:cx1="http://schemas.microsoft.com/office/drawing/2015/9/8/chartex" xmlns:mc="http://schemas.openxmlformats.org/markup-compatibility/2006" xmlns:o="urn:schemas-microsoft-com:office:office" xmlns:r="http://schemas.openxmlformats.org/officeDocument/2006/relationships" xmlns:m="http://schemas.openxmlformats.org/officeDocument/2006/math" xmlns:v="urn:schemas-microsoft-com:vml" xmlns:wp14="http://schemas.microsoft.com/office/word/2010/wordprocessingDrawing" xmlns:wp="http://schemas.openxmlformats.org/drawingml/2006/wordprocessingDrawing" xmlns:w10="urn:schemas-microsoft-com:office:word" xmlns:w="http://schemas.openxmlformats.org/wordprocessingml/2006/main" xmlns:w14="http://schemas.microsoft.com/office/word/2010/wordml" xmlns:w15="http://schemas.microsoft.com/office/word/2012/wordml" xmlns:w16se="http://schemas.microsoft.com/office/word/2015/wordml/symex" xmlns:wpg="http://schemas.microsoft.com/office/word/2010/wordprocessingGroup" xmlns:wpi="http://schemas.microsoft.com/office/word/2010/wordprocessingInk" xmlns:wne="http://schemas.microsoft.com/office/word/2006/wordml" xmlns:wps="http://schemas.microsoft.com/office/word/2010/wordprocessingShape" mc:Ignorable="w14 w15 w16se wp14">
   <w:body>
     <w:p>
       <w:pPr>
         <w:pStyle w:val="berschrift1"/>
       </w:pPr>
-      <w:r>
-        <w:t>Buchvorschlag</w:t>
-      </w:r>
-      <w:r>
-        <w:t xml:space="preserve"> für </w:t>
-      </w:r>
-      <w:r>
-        <w:t>arthistoricum.net – ART-Books</w:t>
-      </w:r>
-    </w:p>
-    <w:p>
-      <w:r>
-        <w:rPr>
-          <w:spacing w:val="-2"/>
-        </w:rPr>
-        <w:t>Wir fre</w:t>
-      </w:r>
       <w:bookmarkStart w:id="0" w:name="_GoBack"/>
       <w:bookmarkEnd w:id="0"/>
       <w:r>
+        <w:t>Buchvorschlag</w:t>
+      </w:r>
+      <w:r>
+        <w:t xml:space="preserve"> für </w:t>
+      </w:r>
+      <w:r>
+        <w:t>arthistoricum.net – ART-Books</w:t>
+      </w:r>
+    </w:p>
+    <w:p>
+      <w:r>
         <w:rPr>
           <w:spacing w:val="-2"/>
         </w:rPr>
-        <w:t>uen uns</w:t>
+        <w:t>Wir freuen uns</w:t>
       </w:r>
       <w:r>
         <w:rPr>
@@ -154,12 +148,22 @@
       <w:pPr>
         <w:pStyle w:val="Titel"/>
       </w:pPr>
+      <w:proofErr w:type="spellStart"/>
       <w:r>
         <w:t>Autor</w:t>
       </w:r>
       <w:r>
-        <w:t>In / HerausgeberIn</w:t>
-      </w:r>
+        <w:t>In</w:t>
+      </w:r>
+      <w:proofErr w:type="spellEnd"/>
+      <w:r>
+        <w:t xml:space="preserve"> / </w:t>
+      </w:r>
+      <w:proofErr w:type="spellStart"/>
+      <w:r>
+        <w:t>HerausgeberIn</w:t>
+      </w:r>
+      <w:proofErr w:type="spellEnd"/>
     </w:p>
     <w:tbl>
       <w:tblPr>
@@ -193,23 +197,47 @@
           <w:lang w:val="en-US"/>
         </w:rPr>
       </w:pPr>
+      <w:proofErr w:type="spellStart"/>
       <w:r>
         <w:rPr>
           <w:lang w:val="en-US"/>
         </w:rPr>
         <w:t>Titel</w:t>
       </w:r>
+      <w:proofErr w:type="spellEnd"/>
       <w:r>
         <w:rPr>
           <w:lang w:val="en-US"/>
         </w:rPr>
-        <w:t xml:space="preserve"> (ggf. </w:t>
-      </w:r>
+        <w:t xml:space="preserve"> (</w:t>
+      </w:r>
+      <w:proofErr w:type="spellStart"/>
       <w:r>
         <w:rPr>
           <w:lang w:val="en-US"/>
         </w:rPr>
-        <w:t>Arbeitstitel)</w:t>
+        <w:t>ggf</w:t>
+      </w:r>
+      <w:proofErr w:type="spellEnd"/>
+      <w:r>
+        <w:rPr>
+          <w:lang w:val="en-US"/>
+        </w:rPr>
+        <w:t xml:space="preserve">. </w:t>
+      </w:r>
+      <w:proofErr w:type="spellStart"/>
+      <w:r>
+        <w:rPr>
+          <w:lang w:val="en-US"/>
+        </w:rPr>
+        <w:t>Arbeitstitel</w:t>
+      </w:r>
+      <w:proofErr w:type="spellEnd"/>
+      <w:r>
+        <w:rPr>
+          <w:lang w:val="en-US"/>
+        </w:rPr>
+        <w:t>)</w:t>
       </w:r>
     </w:p>
     <w:tbl>
@@ -304,7 +332,35 @@
         <w:rPr>
           <w:lang w:bidi="hi-IN"/>
         </w:rPr>
-        <w:t>Bitte stellen Sie sich – und ggf. Ihre MitautorInnen / MitherausgeberInnen - in zwei bis drei Sätzen kurz vor</w:t>
+        <w:t xml:space="preserve">Bitte stellen Sie sich – und ggf. Ihre </w:t>
+      </w:r>
+      <w:proofErr w:type="spellStart"/>
+      <w:r>
+        <w:rPr>
+          <w:lang w:bidi="hi-IN"/>
+        </w:rPr>
+        <w:t>MitautorInnen</w:t>
+      </w:r>
+      <w:proofErr w:type="spellEnd"/>
+      <w:r>
+        <w:rPr>
+          <w:lang w:bidi="hi-IN"/>
+        </w:rPr>
+        <w:t xml:space="preserve"> / </w:t>
+      </w:r>
+      <w:proofErr w:type="spellStart"/>
+      <w:r>
+        <w:rPr>
+          <w:lang w:bidi="hi-IN"/>
+        </w:rPr>
+        <w:t>MitherausgeberInnen</w:t>
+      </w:r>
+      <w:proofErr w:type="spellEnd"/>
+      <w:r>
+        <w:rPr>
+          <w:lang w:bidi="hi-IN"/>
+        </w:rPr>
+        <w:t xml:space="preserve"> - in zwei bis drei Sätzen kurz vor</w:t>
       </w:r>
       <w:r>
         <w:rPr>
@@ -542,13 +598,31 @@
         <w:pStyle w:val="Titel"/>
       </w:pPr>
       <w:r>
-        <w:lastRenderedPageBreak/>
         <w:t>Geplante Erscheinungsform</w:t>
       </w:r>
     </w:p>
     <w:p>
-      <w:r>
-        <w:t>□ e-only</w:t>
+      <w:sdt>
+        <w:sdtPr>
+          <w:id w:val="1288621879"/>
+          <w14:checkbox>
+            <w14:checked w14:val="0"/>
+            <w14:checkedState w14:val="2612" w14:font="MS Gothic"/>
+            <w14:uncheckedState w14:val="2610" w14:font="MS Gothic"/>
+          </w14:checkbox>
+        </w:sdtPr>
+        <w:sdtEndPr/>
+        <w:sdtContent>
+          <w:r>
+            <w:rPr>
+              <w:rFonts w:ascii="MS Gothic" w:eastAsia="MS Gothic" w:hAnsi="MS Gothic" w:hint="eastAsia"/>
+            </w:rPr>
+            <w:t>☐</w:t>
+          </w:r>
+        </w:sdtContent>
+      </w:sdt>
+      <w:r>
+        <w:t xml:space="preserve"> e-only</w:t>
       </w:r>
     </w:p>
     <w:p>
@@ -565,36 +639,78 @@
           <w:lang w:val="en-US"/>
         </w:rPr>
       </w:pPr>
+      <w:sdt>
+        <w:sdtPr>
+          <w:rPr>
+            <w:lang w:val="en-US"/>
+          </w:rPr>
+          <w:id w:val="-2143572558"/>
+          <w14:checkbox>
+            <w14:checked w14:val="0"/>
+            <w14:checkedState w14:val="2612" w14:font="MS Gothic"/>
+            <w14:uncheckedState w14:val="2610" w14:font="MS Gothic"/>
+          </w14:checkbox>
+        </w:sdtPr>
+        <w:sdtEndPr/>
+        <w:sdtContent>
+          <w:r>
+            <w:rPr>
+              <w:rFonts w:ascii="MS Gothic" w:eastAsia="MS Gothic" w:hAnsi="MS Gothic" w:hint="eastAsia"/>
+              <w:lang w:val="en-US"/>
+            </w:rPr>
+            <w:t>☐</w:t>
+          </w:r>
+        </w:sdtContent>
+      </w:sdt>
       <w:r>
         <w:rPr>
           <w:lang w:val="en-US"/>
         </w:rPr>
-        <w:t>□</w:t>
+        <w:t xml:space="preserve"> Hardcover</w:t>
       </w:r>
       <w:r>
         <w:rPr>
           <w:lang w:val="en-US"/>
         </w:rPr>
-        <w:t xml:space="preserve"> Hardcover</w:t>
+        <w:t xml:space="preserve"> </w:t>
       </w:r>
       <w:r>
         <w:rPr>
           <w:lang w:val="en-US"/>
         </w:rPr>
-        <w:t xml:space="preserve"> </w:t>
-      </w:r>
+        <w:t>(Fadenheftung, Lesebändchen</w:t>
+      </w:r>
+      <w:proofErr w:type="gramStart"/>
       <w:r>
         <w:rPr>
           <w:lang w:val="en-US"/>
         </w:rPr>
-        <w:t xml:space="preserve">(Fadenheftung, Lesebändchen)  </w:t>
-      </w:r>
-      <w:r>
-        <w:rPr>
-          <w:lang w:val="en-US"/>
-        </w:rPr>
-        <w:t>□</w:t>
-      </w:r>
+        <w:t xml:space="preserve">)  </w:t>
+      </w:r>
+      <w:proofErr w:type="gramEnd"/>
+      <w:sdt>
+        <w:sdtPr>
+          <w:rPr>
+            <w:lang w:val="en-US"/>
+          </w:rPr>
+          <w:id w:val="2052717739"/>
+          <w14:checkbox>
+            <w14:checked w14:val="0"/>
+            <w14:checkedState w14:val="2612" w14:font="MS Gothic"/>
+            <w14:uncheckedState w14:val="2610" w14:font="MS Gothic"/>
+          </w14:checkbox>
+        </w:sdtPr>
+        <w:sdtEndPr/>
+        <w:sdtContent>
+          <w:r>
+            <w:rPr>
+              <w:rFonts w:ascii="MS Gothic" w:eastAsia="MS Gothic" w:hAnsi="MS Gothic" w:hint="eastAsia"/>
+              <w:lang w:val="en-US"/>
+            </w:rPr>
+            <w:t>☐</w:t>
+          </w:r>
+        </w:sdtContent>
+      </w:sdt>
       <w:r>
         <w:rPr>
           <w:lang w:val="en-US"/>
@@ -743,7 +859,23 @@
         <w:t xml:space="preserve">dateien </w:t>
       </w:r>
       <w:r>
-        <w:t>(für enhanced e-Book)</w:t>
+        <w:t xml:space="preserve">(für </w:t>
+      </w:r>
+      <w:proofErr w:type="spellStart"/>
+      <w:r>
+        <w:t>enhanced</w:t>
+      </w:r>
+      <w:proofErr w:type="spellEnd"/>
+      <w:r>
+        <w:t xml:space="preserve"> </w:t>
+      </w:r>
+      <w:proofErr w:type="spellStart"/>
+      <w:r>
+        <w:t>e-Book</w:t>
+      </w:r>
+      <w:proofErr w:type="spellEnd"/>
+      <w:r>
+        <w:t>)</w:t>
       </w:r>
     </w:p>
     <w:tbl>
@@ -860,7 +992,19 @@
         <w:rPr>
           <w:lang w:bidi="hi-IN"/>
         </w:rPr>
-        <w:t>enn Sie Unterstützung bei Layout benötigen</w:t>
+        <w:t>enn Sie Unterstützung bei</w:t>
+      </w:r>
+      <w:r>
+        <w:rPr>
+          <w:lang w:bidi="hi-IN"/>
+        </w:rPr>
+        <w:t>m</w:t>
+      </w:r>
+      <w:r>
+        <w:rPr>
+          <w:lang w:bidi="hi-IN"/>
+        </w:rPr>
+        <w:t xml:space="preserve"> Layout benötigen</w:t>
       </w:r>
       <w:r>
         <w:rPr>
@@ -886,8 +1030,27 @@
           <w:lang w:bidi="hi-IN"/>
         </w:rPr>
       </w:pPr>
-      <w:r>
-        <w:t>□ Ich werde das Manuskript mit meinem eigenen Layout versehen</w:t>
+      <w:sdt>
+        <w:sdtPr>
+          <w:id w:val="-834377014"/>
+          <w14:checkbox>
+            <w14:checked w14:val="0"/>
+            <w14:checkedState w14:val="2612" w14:font="MS Gothic"/>
+            <w14:uncheckedState w14:val="2610" w14:font="MS Gothic"/>
+          </w14:checkbox>
+        </w:sdtPr>
+        <w:sdtEndPr/>
+        <w:sdtContent>
+          <w:r>
+            <w:rPr>
+              <w:rFonts w:ascii="MS Gothic" w:eastAsia="MS Gothic" w:hAnsi="MS Gothic" w:hint="eastAsia"/>
+            </w:rPr>
+            <w:t>☐</w:t>
+          </w:r>
+        </w:sdtContent>
+      </w:sdt>
+      <w:r>
+        <w:t xml:space="preserve"> Ich werde das Manuskript mit meinem eigenen Layout versehen</w:t>
       </w:r>
     </w:p>
     <w:p>
@@ -898,8 +1061,27 @@
           <w:lang w:bidi="hi-IN"/>
         </w:rPr>
       </w:pPr>
-      <w:r>
-        <w:t xml:space="preserve">□ Ich brauche Beratung bei der Erstellung des Layouts (ggf. </w:t>
+      <w:sdt>
+        <w:sdtPr>
+          <w:id w:val="-1082215724"/>
+          <w14:checkbox>
+            <w14:checked w14:val="0"/>
+            <w14:checkedState w14:val="2612" w14:font="MS Gothic"/>
+            <w14:uncheckedState w14:val="2610" w14:font="MS Gothic"/>
+          </w14:checkbox>
+        </w:sdtPr>
+        <w:sdtEndPr/>
+        <w:sdtContent>
+          <w:r>
+            <w:rPr>
+              <w:rFonts w:ascii="MS Gothic" w:eastAsia="MS Gothic" w:hAnsi="MS Gothic" w:hint="eastAsia"/>
+            </w:rPr>
+            <w:t>☐</w:t>
+          </w:r>
+        </w:sdtContent>
+      </w:sdt>
+      <w:r>
+        <w:t xml:space="preserve"> Ich brauche Beratung bei der Erstellung des Layouts (ggf. </w:t>
       </w:r>
       <w:r>
         <w:t xml:space="preserve">Template) </w:t>
@@ -971,7 +1153,7 @@
 </file>
 
 <file path=word/endnotes.xml><?xml version="1.0" encoding="utf-8"?>
-<w:endnotes xmlns:wpc="http://schemas.microsoft.com/office/word/2010/wordprocessingCanvas" xmlns:mc="http://schemas.openxmlformats.org/markup-compatibility/2006" xmlns:o="urn:schemas-microsoft-com:office:office" xmlns:r="http://schemas.openxmlformats.org/officeDocument/2006/relationships" xmlns:m="http://schemas.openxmlformats.org/officeDocument/2006/math" xmlns:v="urn:schemas-microsoft-com:vml" xmlns:wp14="http://schemas.microsoft.com/office/word/2010/wordprocessingDrawing" xmlns:wp="http://schemas.openxmlformats.org/drawingml/2006/wordprocessingDrawing" xmlns:w10="urn:schemas-microsoft-com:office:word" xmlns:w="http://schemas.openxmlformats.org/wordprocessingml/2006/main" xmlns:w14="http://schemas.microsoft.com/office/word/2010/wordml" xmlns:w15="http://schemas.microsoft.com/office/word/2012/wordml" xmlns:wpg="http://schemas.microsoft.com/office/word/2010/wordprocessingGroup" xmlns:wpi="http://schemas.microsoft.com/office/word/2010/wordprocessingInk" xmlns:wne="http://schemas.microsoft.com/office/word/2006/wordml" xmlns:wps="http://schemas.microsoft.com/office/word/2010/wordprocessingShape" mc:Ignorable="w14 w15 wp14">
+<w:endnotes xmlns:wpc="http://schemas.microsoft.com/office/word/2010/wordprocessingCanvas" xmlns:cx="http://schemas.microsoft.com/office/drawing/2014/chartex" xmlns:cx1="http://schemas.microsoft.com/office/drawing/2015/9/8/chartex" xmlns:mc="http://schemas.openxmlformats.org/markup-compatibility/2006" xmlns:o="urn:schemas-microsoft-com:office:office" xmlns:r="http://schemas.openxmlformats.org/officeDocument/2006/relationships" xmlns:m="http://schemas.openxmlformats.org/officeDocument/2006/math" xmlns:v="urn:schemas-microsoft-com:vml" xmlns:wp14="http://schemas.microsoft.com/office/word/2010/wordprocessingDrawing" xmlns:wp="http://schemas.openxmlformats.org/drawingml/2006/wordprocessingDrawing" xmlns:w10="urn:schemas-microsoft-com:office:word" xmlns:w="http://schemas.openxmlformats.org/wordprocessingml/2006/main" xmlns:w14="http://schemas.microsoft.com/office/word/2010/wordml" xmlns:w15="http://schemas.microsoft.com/office/word/2012/wordml" xmlns:w16se="http://schemas.microsoft.com/office/word/2015/wordml/symex" xmlns:wpg="http://schemas.microsoft.com/office/word/2010/wordprocessingGroup" xmlns:wpi="http://schemas.microsoft.com/office/word/2010/wordprocessingInk" xmlns:wne="http://schemas.microsoft.com/office/word/2006/wordml" xmlns:wps="http://schemas.microsoft.com/office/word/2010/wordprocessingShape" mc:Ignorable="w14 w15 w16se wp14">
   <w:endnote w:type="separator" w:id="-1">
     <w:p>
       <w:pPr>
@@ -996,7 +1178,7 @@
 </file>
 
 <file path=word/footnotes.xml><?xml version="1.0" encoding="utf-8"?>
-<w:footnotes xmlns:wpc="http://schemas.microsoft.com/office/word/2010/wordprocessingCanvas" xmlns:mc="http://schemas.openxmlformats.org/markup-compatibility/2006" xmlns:o="urn:schemas-microsoft-com:office:office" xmlns:r="http://schemas.openxmlformats.org/officeDocument/2006/relationships" xmlns:m="http://schemas.openxmlformats.org/officeDocument/2006/math" xmlns:v="urn:schemas-microsoft-com:vml" xmlns:wp14="http://schemas.microsoft.com/office/word/2010/wordprocessingDrawing" xmlns:wp="http://schemas.openxmlformats.org/drawingml/2006/wordprocessingDrawing" xmlns:w10="urn:schemas-microsoft-com:office:word" xmlns:w="http://schemas.openxmlformats.org/wordprocessingml/2006/main" xmlns:w14="http://schemas.microsoft.com/office/word/2010/wordml" xmlns:w15="http://schemas.microsoft.com/office/word/2012/wordml" xmlns:wpg="http://schemas.microsoft.com/office/word/2010/wordprocessingGroup" xmlns:wpi="http://schemas.microsoft.com/office/word/2010/wordprocessingInk" xmlns:wne="http://schemas.microsoft.com/office/word/2006/wordml" xmlns:wps="http://schemas.microsoft.com/office/word/2010/wordprocessingShape" mc:Ignorable="w14 w15 wp14">
+<w:footnotes xmlns:wpc="http://schemas.microsoft.com/office/word/2010/wordprocessingCanvas" xmlns:cx="http://schemas.microsoft.com/office/drawing/2014/chartex" xmlns:cx1="http://schemas.microsoft.com/office/drawing/2015/9/8/chartex" xmlns:mc="http://schemas.openxmlformats.org/markup-compatibility/2006" xmlns:o="urn:schemas-microsoft-com:office:office" xmlns:r="http://schemas.openxmlformats.org/officeDocument/2006/relationships" xmlns:m="http://schemas.openxmlformats.org/officeDocument/2006/math" xmlns:v="urn:schemas-microsoft-com:vml" xmlns:wp14="http://schemas.microsoft.com/office/word/2010/wordprocessingDrawing" xmlns:wp="http://schemas.openxmlformats.org/drawingml/2006/wordprocessingDrawing" xmlns:w10="urn:schemas-microsoft-com:office:word" xmlns:w="http://schemas.openxmlformats.org/wordprocessingml/2006/main" xmlns:w14="http://schemas.microsoft.com/office/word/2010/wordml" xmlns:w15="http://schemas.microsoft.com/office/word/2012/wordml" xmlns:w16se="http://schemas.microsoft.com/office/word/2015/wordml/symex" xmlns:wpg="http://schemas.microsoft.com/office/word/2010/wordprocessingGroup" xmlns:wpi="http://schemas.microsoft.com/office/word/2010/wordprocessingInk" xmlns:wne="http://schemas.microsoft.com/office/word/2006/wordml" xmlns:wps="http://schemas.microsoft.com/office/word/2010/wordprocessingShape" mc:Ignorable="w14 w15 w16se wp14">
   <w:footnote w:type="separator" w:id="-1">
     <w:p>
       <w:pPr>
@@ -1021,7 +1203,7 @@
 </file>
 
 <file path=word/header1.xml><?xml version="1.0" encoding="utf-8"?>
-<w:hdr xmlns:wpc="http://schemas.microsoft.com/office/word/2010/wordprocessingCanvas" xmlns:mc="http://schemas.openxmlformats.org/markup-compatibility/2006" xmlns:o="urn:schemas-microsoft-com:office:office" xmlns:r="http://schemas.openxmlformats.org/officeDocument/2006/relationships" xmlns:m="http://schemas.openxmlformats.org/officeDocument/2006/math" xmlns:v="urn:schemas-microsoft-com:vml" xmlns:wp14="http://schemas.microsoft.com/office/word/2010/wordprocessingDrawing" xmlns:wp="http://schemas.openxmlformats.org/drawingml/2006/wordprocessingDrawing" xmlns:w10="urn:schemas-microsoft-com:office:word" xmlns:w="http://schemas.openxmlformats.org/wordprocessingml/2006/main" xmlns:w14="http://schemas.microsoft.com/office/word/2010/wordml" xmlns:w15="http://schemas.microsoft.com/office/word/2012/wordml" xmlns:wpg="http://schemas.microsoft.com/office/word/2010/wordprocessingGroup" xmlns:wpi="http://schemas.microsoft.com/office/word/2010/wordprocessingInk" xmlns:wne="http://schemas.microsoft.com/office/word/2006/wordml" xmlns:wps="http://schemas.microsoft.com/office/word/2010/wordprocessingShape" mc:Ignorable="w14 w15 wp14">
+<w:hdr xmlns:wpc="http://schemas.microsoft.com/office/word/2010/wordprocessingCanvas" xmlns:cx="http://schemas.microsoft.com/office/drawing/2014/chartex" xmlns:cx1="http://schemas.microsoft.com/office/drawing/2015/9/8/chartex" xmlns:mc="http://schemas.openxmlformats.org/markup-compatibility/2006" xmlns:o="urn:schemas-microsoft-com:office:office" xmlns:r="http://schemas.openxmlformats.org/officeDocument/2006/relationships" xmlns:m="http://schemas.openxmlformats.org/officeDocument/2006/math" xmlns:v="urn:schemas-microsoft-com:vml" xmlns:wp14="http://schemas.microsoft.com/office/word/2010/wordprocessingDrawing" xmlns:wp="http://schemas.openxmlformats.org/drawingml/2006/wordprocessingDrawing" xmlns:w10="urn:schemas-microsoft-com:office:word" xmlns:w="http://schemas.openxmlformats.org/wordprocessingml/2006/main" xmlns:w14="http://schemas.microsoft.com/office/word/2010/wordml" xmlns:w15="http://schemas.microsoft.com/office/word/2012/wordml" xmlns:w16se="http://schemas.microsoft.com/office/word/2015/wordml/symex" xmlns:wpg="http://schemas.microsoft.com/office/word/2010/wordprocessingGroup" xmlns:wpi="http://schemas.microsoft.com/office/word/2010/wordprocessingInk" xmlns:wne="http://schemas.microsoft.com/office/word/2006/wordml" xmlns:wps="http://schemas.microsoft.com/office/word/2010/wordprocessingShape" mc:Ignorable="w14 w15 w16se wp14">
   <w:p>
     <w:pPr>
       <w:pStyle w:val="Kopfzeile"/>
@@ -1032,7 +1214,7 @@
 </file>
 
 <file path=word/header2.xml><?xml version="1.0" encoding="utf-8"?>
-<w:hdr xmlns:wpc="http://schemas.microsoft.com/office/word/2010/wordprocessingCanvas" xmlns:mc="http://schemas.openxmlformats.org/markup-compatibility/2006" xmlns:o="urn:schemas-microsoft-com:office:office" xmlns:r="http://schemas.openxmlformats.org/officeDocument/2006/relationships" xmlns:m="http://schemas.openxmlformats.org/officeDocument/2006/math" xmlns:v="urn:schemas-microsoft-com:vml" xmlns:wp14="http://schemas.microsoft.com/office/word/2010/wordprocessingDrawing" xmlns:wp="http://schemas.openxmlformats.org/drawingml/2006/wordprocessingDrawing" xmlns:w10="urn:schemas-microsoft-com:office:word" xmlns:w="http://schemas.openxmlformats.org/wordprocessingml/2006/main" xmlns:w14="http://schemas.microsoft.com/office/word/2010/wordml" xmlns:w15="http://schemas.microsoft.com/office/word/2012/wordml" xmlns:wpg="http://schemas.microsoft.com/office/word/2010/wordprocessingGroup" xmlns:wpi="http://schemas.microsoft.com/office/word/2010/wordprocessingInk" xmlns:wne="http://schemas.microsoft.com/office/word/2006/wordml" xmlns:wps="http://schemas.microsoft.com/office/word/2010/wordprocessingShape" mc:Ignorable="w14 w15 wp14">
+<w:hdr xmlns:wpc="http://schemas.microsoft.com/office/word/2010/wordprocessingCanvas" xmlns:cx="http://schemas.microsoft.com/office/drawing/2014/chartex" xmlns:cx1="http://schemas.microsoft.com/office/drawing/2015/9/8/chartex" xmlns:mc="http://schemas.openxmlformats.org/markup-compatibility/2006" xmlns:o="urn:schemas-microsoft-com:office:office" xmlns:r="http://schemas.openxmlformats.org/officeDocument/2006/relationships" xmlns:m="http://schemas.openxmlformats.org/officeDocument/2006/math" xmlns:v="urn:schemas-microsoft-com:vml" xmlns:wp14="http://schemas.microsoft.com/office/word/2010/wordprocessingDrawing" xmlns:wp="http://schemas.openxmlformats.org/drawingml/2006/wordprocessingDrawing" xmlns:w10="urn:schemas-microsoft-com:office:word" xmlns:w="http://schemas.openxmlformats.org/wordprocessingml/2006/main" xmlns:w14="http://schemas.microsoft.com/office/word/2010/wordml" xmlns:w15="http://schemas.microsoft.com/office/word/2012/wordml" xmlns:w16se="http://schemas.microsoft.com/office/word/2015/wordml/symex" xmlns:wpg="http://schemas.microsoft.com/office/word/2010/wordprocessingGroup" xmlns:wpi="http://schemas.microsoft.com/office/word/2010/wordprocessingInk" xmlns:wne="http://schemas.microsoft.com/office/word/2006/wordml" xmlns:wps="http://schemas.microsoft.com/office/word/2010/wordprocessingShape" mc:Ignorable="w14 w15 w16se wp14">
   <w:p>
     <w:pPr>
       <w:pStyle w:val="Kopfzeile"/>
@@ -1190,7 +1372,7 @@
 </file>
 
 <file path=word/styles.xml><?xml version="1.0" encoding="utf-8"?>
-<w:styles xmlns:mc="http://schemas.openxmlformats.org/markup-compatibility/2006" xmlns:r="http://schemas.openxmlformats.org/officeDocument/2006/relationships" xmlns:w="http://schemas.openxmlformats.org/wordprocessingml/2006/main" xmlns:w14="http://schemas.microsoft.com/office/word/2010/wordml" xmlns:w15="http://schemas.microsoft.com/office/word/2012/wordml" mc:Ignorable="w14 w15">
+<w:styles xmlns:mc="http://schemas.openxmlformats.org/markup-compatibility/2006" xmlns:r="http://schemas.openxmlformats.org/officeDocument/2006/relationships" xmlns:w="http://schemas.openxmlformats.org/wordprocessingml/2006/main" xmlns:w14="http://schemas.microsoft.com/office/word/2010/wordml" xmlns:w15="http://schemas.microsoft.com/office/word/2012/wordml" xmlns:w16se="http://schemas.microsoft.com/office/word/2015/wordml/symex" mc:Ignorable="w14 w15 w16se">
   <w:docDefaults>
     <w:rPrDefault>
       <w:rPr>
@@ -1793,7 +1975,7 @@
       <w:u w:val="single"/>
     </w:rPr>
   </w:style>
-  <w:style w:type="character" w:styleId="BesuchterHyperlink">
+  <w:style w:type="character" w:styleId="BesuchterLink">
     <w:name w:val="FollowedHyperlink"/>
     <w:basedOn w:val="Absatz-Standardschriftart"/>
     <w:uiPriority w:val="99"/>

</xml_diff>

<commit_message>
PublishingPlus-Angebot: Informationen für AUtoren; Buchvorschlagsformular
</commit_message>
<xml_diff>
--- a/static/medien/Buchvorschlag_fuer_arthistoricum.docx
+++ b/static/medien/Buchvorschlag_fuer_arthistoricum.docx
@@ -6,8 +6,6 @@
       <w:pPr>
         <w:pStyle w:val="berschrift1"/>
       </w:pPr>
-      <w:bookmarkStart w:id="0" w:name="_GoBack"/>
-      <w:bookmarkEnd w:id="0"/>
       <w:r>
         <w:t>Buchvorschlag</w:t>
       </w:r>
@@ -598,6 +596,7 @@
         <w:pStyle w:val="Titel"/>
       </w:pPr>
       <w:r>
+        <w:lastRenderedPageBreak/>
         <w:t>Geplante Erscheinungsform</w:t>
       </w:r>
     </w:p>
@@ -968,43 +967,114 @@
         <w:rPr>
           <w:spacing w:val="-2"/>
         </w:rPr>
+        <w:t xml:space="preserve">arthistoricum.net </w:t>
+      </w:r>
+      <w:r>
+        <w:rPr>
+          <w:spacing w:val="-2"/>
+        </w:rPr>
+        <w:t>–</w:t>
+      </w:r>
+      <w:r>
+        <w:rPr>
+          <w:spacing w:val="-2"/>
+        </w:rPr>
+        <w:t xml:space="preserve"> </w:t>
+      </w:r>
+      <w:proofErr w:type="spellStart"/>
+      <w:r>
+        <w:rPr>
+          <w:spacing w:val="-2"/>
+        </w:rPr>
+        <w:t>ARTbooks</w:t>
+      </w:r>
+      <w:proofErr w:type="spellEnd"/>
+      <w:r>
+        <w:rPr>
+          <w:lang w:bidi="hi-IN"/>
+        </w:rPr>
+        <w:t>.</w:t>
+      </w:r>
+      <w:r>
+        <w:rPr>
+          <w:lang w:bidi="hi-IN"/>
+        </w:rPr>
+        <w:t xml:space="preserve"> Für die Qualitätskontrolle / Lektorat sind Sie selbst verantwortlich. Wenn Sie mehr Unterstützung bei</w:t>
+      </w:r>
+      <w:r>
+        <w:rPr>
+          <w:lang w:bidi="hi-IN"/>
+        </w:rPr>
+        <w:t>m</w:t>
+      </w:r>
+      <w:r>
+        <w:rPr>
+          <w:lang w:bidi="hi-IN"/>
+        </w:rPr>
+        <w:t xml:space="preserve"> Layout benötigen, könnte unser Angebot „</w:t>
+      </w:r>
+      <w:proofErr w:type="spellStart"/>
+      <w:r>
+        <w:rPr>
+          <w:lang w:bidi="hi-IN"/>
+        </w:rPr>
+        <w:t>PublizierenPlus</w:t>
+      </w:r>
+      <w:proofErr w:type="spellEnd"/>
+      <w:r>
+        <w:rPr>
+          <w:lang w:bidi="hi-IN"/>
+        </w:rPr>
+        <w:t xml:space="preserve">“ für Sie interessant sein! </w:t>
+      </w:r>
+      <w:proofErr w:type="spellStart"/>
+      <w:r>
+        <w:rPr>
+          <w:lang w:bidi="hi-IN"/>
+        </w:rPr>
+        <w:t>PublizierenPlus</w:t>
+      </w:r>
+      <w:proofErr w:type="spellEnd"/>
+      <w:r>
+        <w:rPr>
+          <w:lang w:bidi="hi-IN"/>
+        </w:rPr>
+        <w:t xml:space="preserve"> bedeutet, dass </w:t>
+      </w:r>
+      <w:r>
+        <w:rPr>
+          <w:spacing w:val="-2"/>
+        </w:rPr>
         <w:t>arthistoricum.net – ART-Books</w:t>
       </w:r>
       <w:r>
         <w:rPr>
-          <w:lang w:bidi="hi-IN"/>
-        </w:rPr>
-        <w:t>.</w:t>
-      </w:r>
-      <w:r>
-        <w:rPr>
-          <w:lang w:bidi="hi-IN"/>
-        </w:rPr>
-        <w:t xml:space="preserve"> Für die Qualitätskontrolle / Lektorat sind Sie selbst verantwortlich.</w:t>
-      </w:r>
-      <w:r>
-        <w:rPr>
-          <w:lang w:bidi="hi-IN"/>
-        </w:rPr>
-        <w:t xml:space="preserve"> Bitte setzen Sie sich mit uns in Verbindung, w</w:t>
-      </w:r>
-      <w:r>
-        <w:rPr>
-          <w:lang w:bidi="hi-IN"/>
-        </w:rPr>
-        <w:t>enn Sie Unterstützung bei</w:t>
-      </w:r>
-      <w:r>
-        <w:rPr>
-          <w:lang w:bidi="hi-IN"/>
-        </w:rPr>
-        <w:t>m</w:t>
-      </w:r>
-      <w:r>
-        <w:rPr>
-          <w:lang w:bidi="hi-IN"/>
-        </w:rPr>
-        <w:t xml:space="preserve"> Layout benötigen</w:t>
+          <w:spacing w:val="-2"/>
+        </w:rPr>
+        <w:t xml:space="preserve"> </w:t>
+      </w:r>
+      <w:r>
+        <w:rPr>
+          <w:lang w:bidi="hi-IN"/>
+        </w:rPr>
+        <w:t xml:space="preserve">sich um das Layout kümmert. Die Voraussetzungen und Bedingungen können Sie auf unserer </w:t>
+      </w:r>
+      <w:hyperlink r:id="rId7" w:history="1">
+        <w:r>
+          <w:rPr>
+            <w:rStyle w:val="Hyperlink"/>
+            <w:lang w:bidi="hi-IN"/>
+          </w:rPr>
+          <w:t>Website</w:t>
+        </w:r>
+      </w:hyperlink>
+      <w:bookmarkStart w:id="0" w:name="_GoBack"/>
+      <w:bookmarkEnd w:id="0"/>
+      <w:r>
+        <w:rPr>
+          <w:lang w:bidi="hi-IN"/>
+        </w:rPr>
+        <w:t xml:space="preserve"> nachlesen</w:t>
       </w:r>
       <w:r>
         <w:rPr>
@@ -1021,25 +1091,15 @@
           <w:lang w:bidi="hi-IN"/>
         </w:rPr>
       </w:pPr>
-    </w:p>
-    <w:p>
-      <w:pPr>
-        <w:spacing w:line="240" w:lineRule="auto"/>
-        <w:contextualSpacing/>
-        <w:rPr>
-          <w:lang w:bidi="hi-IN"/>
-        </w:rPr>
-      </w:pPr>
       <w:sdt>
         <w:sdtPr>
-          <w:id w:val="-834377014"/>
+          <w:id w:val="-784423229"/>
           <w14:checkbox>
             <w14:checked w14:val="0"/>
             <w14:checkedState w14:val="2612" w14:font="MS Gothic"/>
             <w14:uncheckedState w14:val="2610" w14:font="MS Gothic"/>
           </w14:checkbox>
         </w:sdtPr>
-        <w:sdtEndPr/>
         <w:sdtContent>
           <w:r>
             <w:rPr>
@@ -1050,7 +1110,10 @@
         </w:sdtContent>
       </w:sdt>
       <w:r>
-        <w:t xml:space="preserve"> Ich werde das Manuskript mit meinem eigenen Layout versehen</w:t>
+        <w:t xml:space="preserve"> </w:t>
+      </w:r>
+      <w:r>
+        <w:t>Ich werde das Manuskript mit meinem eigenen Layout versehen</w:t>
       </w:r>
     </w:p>
     <w:p>
@@ -1063,14 +1126,13 @@
       </w:pPr>
       <w:sdt>
         <w:sdtPr>
-          <w:id w:val="-1082215724"/>
+          <w:id w:val="1195971453"/>
           <w14:checkbox>
             <w14:checked w14:val="0"/>
             <w14:checkedState w14:val="2612" w14:font="MS Gothic"/>
             <w14:uncheckedState w14:val="2610" w14:font="MS Gothic"/>
           </w14:checkbox>
         </w:sdtPr>
-        <w:sdtEndPr/>
         <w:sdtContent>
           <w:r>
             <w:rPr>
@@ -1081,10 +1143,53 @@
         </w:sdtContent>
       </w:sdt>
       <w:r>
-        <w:t xml:space="preserve"> Ich brauche Beratung bei der Erstellung des Layouts (ggf. </w:t>
+        <w:t xml:space="preserve"> </w:t>
+      </w:r>
+      <w:r>
+        <w:t>Ich b</w:t>
+      </w:r>
+      <w:r>
+        <w:t>enötige</w:t>
+      </w:r>
+      <w:r>
+        <w:t xml:space="preserve"> Beratung bei der Erstellung des Layouts (ggf. </w:t>
       </w:r>
       <w:r>
         <w:t xml:space="preserve">Template) </w:t>
+      </w:r>
+    </w:p>
+    <w:p>
+      <w:sdt>
+        <w:sdtPr>
+          <w:id w:val="-2036270489"/>
+          <w14:checkbox>
+            <w14:checked w14:val="0"/>
+            <w14:checkedState w14:val="2612" w14:font="MS Gothic"/>
+            <w14:uncheckedState w14:val="2610" w14:font="MS Gothic"/>
+          </w14:checkbox>
+        </w:sdtPr>
+        <w:sdtContent>
+          <w:r>
+            <w:rPr>
+              <w:rFonts w:ascii="MS Gothic" w:eastAsia="MS Gothic" w:hAnsi="MS Gothic" w:hint="eastAsia"/>
+            </w:rPr>
+            <w:t>☐</w:t>
+          </w:r>
+        </w:sdtContent>
+      </w:sdt>
+      <w:r>
+        <w:t xml:space="preserve"> </w:t>
+      </w:r>
+      <w:r>
+        <w:t xml:space="preserve">Ich möchte mich für </w:t>
+      </w:r>
+      <w:proofErr w:type="spellStart"/>
+      <w:r>
+        <w:t>PublizierenPlus</w:t>
+      </w:r>
+      <w:proofErr w:type="spellEnd"/>
+      <w:r>
+        <w:t xml:space="preserve"> bewerben</w:t>
       </w:r>
     </w:p>
     <w:p>
@@ -1140,8 +1245,8 @@
       </w:r>
     </w:p>
     <w:sectPr>
-      <w:headerReference w:type="default" r:id="rId7"/>
-      <w:headerReference w:type="first" r:id="rId8"/>
+      <w:headerReference w:type="default" r:id="rId8"/>
+      <w:headerReference w:type="first" r:id="rId9"/>
       <w:pgSz w:w="11906" w:h="16838"/>
       <w:pgMar w:top="1417" w:right="1417" w:bottom="1134" w:left="1417" w:header="708" w:footer="708" w:gutter="0"/>
       <w:cols w:space="708"/>

</xml_diff>